<commit_message>
Add What to do
</commit_message>
<xml_diff>
--- a/IPO/해야할 일들.docx
+++ b/IPO/해야할 일들.docx
@@ -20,30 +20,380 @@
       </w:r>
     </w:p>
     <w:p>
+      <w:r>
+        <w:t>1. Grid Search CV 남음 --&gt; 모형에 대한 적합한 파라미터 잡아야함 (선엄적으로)</w:t>
+      </w:r>
+      <w:r>
+        <w:t>(</w:t>
+      </w:r>
+      <w:r>
+        <w:rPr>
+          <w:rFonts w:hint="eastAsia"/>
+        </w:rPr>
+        <w:t>재성)</w:t>
+      </w:r>
+    </w:p>
+    <w:p>
+      <w:r>
+        <w:t>2. feature importance에서 값들</w:t>
+      </w:r>
+      <w:r>
+        <w:rPr>
+          <w:rFonts w:hint="eastAsia"/>
+        </w:rPr>
+        <w:t xml:space="preserve">을 </w:t>
+      </w:r>
+      <w:r>
+        <w:t xml:space="preserve">Get </w:t>
+      </w:r>
+      <w:r>
+        <w:rPr>
+          <w:rFonts w:hint="eastAsia"/>
+        </w:rPr>
+        <w:t>하는 방법을 모색</w:t>
+      </w:r>
+      <w:r>
+        <w:t>(</w:t>
+      </w:r>
+      <w:r>
+        <w:rPr>
+          <w:rFonts w:hint="eastAsia"/>
+        </w:rPr>
+        <w:t>재성)</w:t>
+      </w:r>
+    </w:p>
+    <w:p/>
+    <w:p>
+      <w:r>
+        <w:t>3. 무엇을 보여줄 것인가?</w:t>
+      </w:r>
+    </w:p>
+    <w:p>
+      <w:r>
+        <w:t>(1) 공모가 대비 1,3,6 수익률</w:t>
+      </w:r>
+      <w:r>
+        <w:rPr>
+          <w:rFonts w:hint="eastAsia"/>
+        </w:rPr>
+        <w:t xml:space="preserve"> </w:t>
+      </w:r>
+    </w:p>
+    <w:p>
+      <w:r>
+        <w:t>(2) Trading Data 낀 상태에서 1-&gt;3, 3-&gt;6 수익률</w:t>
+      </w:r>
+      <w:r>
+        <w:t xml:space="preserve"> </w:t>
+      </w:r>
+      <w:r>
+        <w:rPr>
+          <w:rFonts w:hint="eastAsia"/>
+        </w:rPr>
+        <w:t>예측하기</w:t>
+      </w:r>
+    </w:p>
+    <w:p/>
+    <w:p/>
+    <w:p>
+      <w:r>
+        <w:rPr>
+          <w:rFonts w:hint="eastAsia"/>
+        </w:rPr>
+        <w:t>*</w:t>
+      </w:r>
+      <w:r>
+        <w:t xml:space="preserve"> </w:t>
+      </w:r>
+      <w:r>
+        <w:rPr>
+          <w:rFonts w:hint="eastAsia"/>
+        </w:rPr>
+        <w:t>종속변수의 기초통계(전체 표본 동시에 수행</w:t>
+      </w:r>
+      <w:r>
+        <w:t>, 5</w:t>
+      </w:r>
+      <w:r>
+        <w:rPr>
+          <w:rFonts w:hint="eastAsia"/>
+        </w:rPr>
+        <w:t>개 각각 제시)</w:t>
+      </w:r>
+      <w:r>
+        <w:t>(</w:t>
+      </w:r>
+      <w:r>
+        <w:rPr>
+          <w:rFonts w:hint="eastAsia"/>
+        </w:rPr>
+        <w:t>우섭)</w:t>
+      </w:r>
+      <w:r>
+        <w:rPr>
+          <w:rFonts w:hint="eastAsia"/>
+        </w:rPr>
+        <w:t xml:space="preserve"> </w:t>
+      </w:r>
+      <w:r>
+        <w:t xml:space="preserve">&amp; </w:t>
+      </w:r>
+      <w:r>
+        <w:rPr>
+          <w:rFonts w:hint="eastAsia"/>
+        </w:rPr>
+        <w:t>변수의 설정 메커니즘 간단히 설명(전체에서 할지 각각 할지 고민중</w:t>
+      </w:r>
+      <w:r>
+        <w:rPr>
+          <w:rFonts w:hint="eastAsia"/>
+        </w:rPr>
+        <w:t>,</w:t>
+      </w:r>
+      <w:r>
+        <w:t xml:space="preserve"> </w:t>
+      </w:r>
+      <w:r>
+        <w:rPr>
+          <w:rFonts w:hint="eastAsia"/>
+        </w:rPr>
+        <w:t>시간 나면 통계적인 기법 활용해서 하기</w:t>
+      </w:r>
+      <w:r>
+        <w:rPr>
+          <w:rFonts w:hint="eastAsia"/>
+        </w:rPr>
+        <w:t>)</w:t>
+      </w:r>
+    </w:p>
+    <w:p>
+      <w:r>
+        <w:rPr>
+          <w:rFonts w:hint="eastAsia"/>
+        </w:rPr>
+        <w:t>*</w:t>
+      </w:r>
+      <w:r>
+        <w:t xml:space="preserve"> </w:t>
+      </w:r>
+      <w:r>
+        <w:rPr>
+          <w:rFonts w:hint="eastAsia"/>
+        </w:rPr>
+        <w:t xml:space="preserve">모형 제작(동일 </w:t>
+      </w:r>
+      <w:r>
+        <w:t xml:space="preserve">condition </w:t>
+      </w:r>
+      <w:r>
+        <w:rPr>
+          <w:rFonts w:hint="eastAsia"/>
+        </w:rPr>
+        <w:t>모형</w:t>
+      </w:r>
+      <w:r>
+        <w:t>)</w:t>
+      </w:r>
+    </w:p>
+    <w:p>
+      <w:r>
+        <w:rPr>
+          <w:rFonts w:hint="eastAsia"/>
+        </w:rPr>
+        <w:t>*</w:t>
+      </w:r>
+      <w:r>
+        <w:t xml:space="preserve"> </w:t>
+      </w:r>
+      <w:r>
+        <w:rPr>
+          <w:rFonts w:hint="eastAsia"/>
+        </w:rPr>
+        <w:t>각각 모형 F</w:t>
+      </w:r>
+      <w:r>
+        <w:t xml:space="preserve">it&amp;Pred </w:t>
+      </w:r>
+      <w:r>
+        <w:rPr>
+          <w:rFonts w:hint="eastAsia"/>
+        </w:rPr>
+        <w:t>수행</w:t>
+      </w:r>
+    </w:p>
+    <w:p>
+      <w:r>
+        <w:tab/>
+        <w:t xml:space="preserve">**) Fit </w:t>
+      </w:r>
+      <w:r>
+        <w:rPr>
+          <w:rFonts w:hint="eastAsia"/>
+        </w:rPr>
+        <w:t>직전에 공모 규모 작음,</w:t>
+      </w:r>
+      <w:r>
+        <w:t xml:space="preserve"> </w:t>
+      </w:r>
+      <w:r>
+        <w:rPr>
+          <w:rFonts w:hint="eastAsia"/>
+        </w:rPr>
+        <w:t>중간,</w:t>
+      </w:r>
+      <w:r>
+        <w:t xml:space="preserve"> </w:t>
+      </w:r>
+      <w:r>
+        <w:rPr>
+          <w:rFonts w:hint="eastAsia"/>
+        </w:rPr>
+        <w:t>큼 나누기 필요</w:t>
+      </w:r>
+    </w:p>
+    <w:p>
       <w:pPr>
         <w:rPr>
           <w:rFonts w:hint="eastAsia"/>
         </w:rPr>
       </w:pPr>
       <w:r>
-        <w:t xml:space="preserve">1. Grid Search CV 남음 --&gt; 모형에 대한 적합한 파라미터 </w:t>
-      </w:r>
-      <w:proofErr w:type="spellStart"/>
-      <w:r>
-        <w:t>잡아야함</w:t>
-      </w:r>
-      <w:proofErr w:type="spellEnd"/>
-      <w:r>
-        <w:t xml:space="preserve"> (</w:t>
-      </w:r>
-      <w:proofErr w:type="spellStart"/>
-      <w:r>
-        <w:t>선엄적으로</w:t>
-      </w:r>
-      <w:proofErr w:type="spellEnd"/>
+        <w:tab/>
+        <w:t xml:space="preserve">**) </w:t>
+      </w:r>
+      <w:r>
+        <w:rPr>
+          <w:rFonts w:hint="eastAsia"/>
+        </w:rPr>
+        <w:t>종속변수의 카테고리화 필요</w:t>
+      </w:r>
+    </w:p>
+    <w:p>
+      <w:pPr>
+        <w:rPr>
+          <w:rFonts w:hint="eastAsia"/>
+        </w:rPr>
+      </w:pPr>
+      <w:r>
+        <w:tab/>
+      </w:r>
+      <w:r>
+        <w:rPr>
+          <w:rFonts w:hint="eastAsia"/>
+        </w:rPr>
+        <w:t>*</w:t>
+      </w:r>
+      <w:r>
+        <w:t xml:space="preserve">*) </w:t>
+      </w:r>
+      <w:r>
+        <w:rPr>
+          <w:rFonts w:hint="eastAsia"/>
+        </w:rPr>
+        <w:t xml:space="preserve">시계열을 고려한 </w:t>
+      </w:r>
+      <w:r>
+        <w:t xml:space="preserve">Fit &amp; Predict </w:t>
+      </w:r>
+      <w:r>
+        <w:rPr>
+          <w:rFonts w:hint="eastAsia"/>
+        </w:rPr>
+        <w:t>필요</w:t>
+      </w:r>
+      <w:r>
+        <w:rPr>
+          <w:rFonts w:hint="eastAsia"/>
+        </w:rPr>
+        <w:t xml:space="preserve">(분기별로 기간을 네이밍할 </w:t>
+      </w:r>
+      <w:r>
+        <w:t xml:space="preserve"> </w:t>
+      </w:r>
+      <w:r>
+        <w:rPr>
+          <w:rFonts w:hint="eastAsia"/>
+        </w:rPr>
+        <w:t>필요가 존재</w:t>
+      </w:r>
       <w:r>
         <w:t>)</w:t>
       </w:r>
+    </w:p>
+    <w:p>
+      <w:r>
+        <w:t>*</w:t>
+      </w:r>
+      <w:r>
+        <w:rPr>
+          <w:rFonts w:hint="eastAsia"/>
+        </w:rPr>
+        <w:t xml:space="preserve"> 정확도,</w:t>
+      </w:r>
+      <w:r>
+        <w:t xml:space="preserve"> </w:t>
+      </w:r>
+      <w:r>
+        <w:rPr>
+          <w:rFonts w:hint="eastAsia"/>
+        </w:rPr>
+        <w:t xml:space="preserve">특이도 등 다양한 관점의 </w:t>
+      </w:r>
+      <w:r>
+        <w:rPr>
+          <w:rFonts w:hint="eastAsia"/>
+        </w:rPr>
+        <w:t xml:space="preserve">모형의 </w:t>
+      </w:r>
+      <w:r>
+        <w:rPr>
+          <w:rFonts w:hint="eastAsia"/>
+        </w:rPr>
+        <w:t>성과제시</w:t>
+      </w:r>
+    </w:p>
+    <w:p>
+      <w:pPr>
+        <w:rPr>
+          <w:rFonts w:hint="eastAsia"/>
+        </w:rPr>
+      </w:pPr>
+      <w:r>
+        <w:tab/>
+        <w:t xml:space="preserve">**) </w:t>
+      </w:r>
+      <w:r>
+        <w:rPr>
+          <w:rFonts w:hint="eastAsia"/>
+        </w:rPr>
+        <w:t>일단 일반적인 정확도는 확정인데 딴거는 알아봐야함</w:t>
+      </w:r>
+    </w:p>
+    <w:p>
+      <w:r>
+        <w:rPr>
+          <w:rFonts w:hint="eastAsia"/>
+        </w:rPr>
+        <w:t>*</w:t>
+      </w:r>
+      <w:r>
+        <w:t xml:space="preserve"> </w:t>
+      </w:r>
+      <w:r>
+        <w:rPr>
+          <w:rFonts w:hint="eastAsia"/>
+        </w:rPr>
+        <w:t>포트폴리오 구성 후(상장기간이 매번 달라서 어떻게 매매를 가져 가냐가 중요할 듯) 수익률 제시</w:t>
+      </w:r>
+      <w:r>
+        <w:t xml:space="preserve"> &amp; </w:t>
+      </w:r>
+      <w:r>
+        <w:rPr>
+          <w:rFonts w:hint="eastAsia"/>
+        </w:rPr>
+        <w:t>성과제시</w:t>
+      </w:r>
       <w:r>
         <w:t>(</w:t>
       </w:r>
@@ -51,7 +401,43 @@
         <w:rPr>
           <w:rFonts w:hint="eastAsia"/>
         </w:rPr>
-        <w:t>재성)</w:t>
+        <w:t xml:space="preserve">공모가 대비 성과 제시 </w:t>
+      </w:r>
+      <w:r>
+        <w:t xml:space="preserve">&amp; </w:t>
+      </w:r>
+      <w:r>
+        <w:rPr>
+          <w:rFonts w:hint="eastAsia"/>
+        </w:rPr>
+        <w:t>상장 후 T</w:t>
+      </w:r>
+      <w:r>
+        <w:t xml:space="preserve">rading </w:t>
+      </w:r>
+      <w:r>
+        <w:rPr>
+          <w:rFonts w:hint="eastAsia"/>
+        </w:rPr>
+        <w:t xml:space="preserve">정보 </w:t>
+      </w:r>
+      <w:r>
+        <w:t xml:space="preserve">Get </w:t>
+      </w:r>
+      <w:r>
+        <w:rPr>
+          <w:rFonts w:hint="eastAsia"/>
+        </w:rPr>
+        <w:t>후 성과 제시)</w:t>
+      </w:r>
+      <w:r>
+        <w:t xml:space="preserve"> -&gt; </w:t>
+      </w:r>
+      <w:r>
+        <w:rPr>
+          <w:rFonts w:hint="eastAsia"/>
+        </w:rPr>
+        <w:t>금융적 성과제시</w:t>
       </w:r>
     </w:p>
     <w:p>
@@ -61,412 +447,138 @@
         </w:rPr>
       </w:pPr>
       <w:r>
-        <w:t>2. feature importance에서 값들</w:t>
-      </w:r>
-      <w:r>
-        <w:rPr>
-          <w:rFonts w:hint="eastAsia"/>
-        </w:rPr>
-        <w:t xml:space="preserve">을 </w:t>
-      </w:r>
-      <w:r>
-        <w:t xml:space="preserve">Get </w:t>
-      </w:r>
-      <w:r>
-        <w:rPr>
-          <w:rFonts w:hint="eastAsia"/>
-        </w:rPr>
-        <w:t>하는 방법을 모색</w:t>
-      </w:r>
-      <w:r>
-        <w:t>(</w:t>
-      </w:r>
-      <w:r>
-        <w:rPr>
-          <w:rFonts w:hint="eastAsia"/>
-        </w:rPr>
-        <w:t>재성)</w:t>
+        <w:tab/>
+        <w:t xml:space="preserve">**) </w:t>
+      </w:r>
+      <w:r>
+        <w:rPr>
+          <w:rFonts w:hint="eastAsia"/>
+        </w:rPr>
+        <w:t>일단 그냥 수익률 평균이 제일</w:t>
+      </w:r>
+      <w:r>
+        <w:rPr>
+          <w:rFonts w:hint="eastAsia"/>
+        </w:rPr>
+        <w:t xml:space="preserve"> </w:t>
+      </w:r>
+      <w:r>
+        <w:rPr>
+          <w:rFonts w:hint="eastAsia"/>
+        </w:rPr>
+        <w:t>만만하긴한데 금융적으로 적합하지 않은 듯 함</w:t>
+      </w:r>
+      <w:r>
+        <w:rPr>
+          <w:rFonts w:hint="eastAsia"/>
+        </w:rPr>
+        <w:t>(광준이랑 생각해보기)</w:t>
+      </w:r>
+    </w:p>
+    <w:p>
+      <w:r>
+        <w:t xml:space="preserve">* </w:t>
+      </w:r>
+      <w:r>
+        <w:rPr>
+          <w:rFonts w:hint="eastAsia"/>
+        </w:rPr>
+        <w:t>성과</w:t>
+      </w:r>
+      <w:r>
+        <w:t xml:space="preserve"> </w:t>
+      </w:r>
+      <w:r>
+        <w:rPr>
+          <w:rFonts w:hint="eastAsia"/>
+        </w:rPr>
+        <w:t>비교</w:t>
+      </w:r>
+      <w:r>
+        <w:t xml:space="preserve"> &amp; </w:t>
+      </w:r>
+      <w:r>
+        <w:rPr>
+          <w:rFonts w:hint="eastAsia"/>
+        </w:rPr>
+        <w:t xml:space="preserve">원인결과 분석 </w:t>
+      </w:r>
+      <w:r>
+        <w:sym w:font="Wingdings" w:char="F0E0"/>
+      </w:r>
+      <w:r>
+        <w:t xml:space="preserve"> 1. Trading </w:t>
+      </w:r>
+      <w:r>
+        <w:rPr>
+          <w:rFonts w:hint="eastAsia"/>
+        </w:rPr>
+        <w:t>정보 유무에 따른 성과 비교</w:t>
+      </w:r>
+      <w:r>
+        <w:t xml:space="preserve"> 2. </w:t>
+      </w:r>
+      <w:r>
+        <w:rPr>
+          <w:rFonts w:hint="eastAsia"/>
+        </w:rPr>
+        <w:t xml:space="preserve">예측기간에 따른 성과비교 </w:t>
+      </w:r>
+      <w:r>
+        <w:t>3. Feature Importance</w:t>
+      </w:r>
+      <w:r>
+        <w:rPr>
+          <w:rFonts w:hint="eastAsia"/>
+        </w:rPr>
+        <w:t>에서 주요한 변수들 제시</w:t>
+      </w:r>
+    </w:p>
+    <w:p>
+      <w:pPr>
+        <w:rPr>
+          <w:rFonts w:hint="eastAsia"/>
+        </w:rPr>
+      </w:pPr>
+      <w:r>
+        <w:tab/>
+        <w:t xml:space="preserve">**) </w:t>
+      </w:r>
+      <w:r>
+        <w:rPr>
+          <w:rFonts w:hint="eastAsia"/>
+        </w:rPr>
+        <w:t>(해석할 때 주의,</w:t>
+      </w:r>
+      <w:r>
+        <w:t xml:space="preserve"> </w:t>
+      </w:r>
+      <w:r>
+        <w:rPr>
+          <w:rFonts w:hint="eastAsia"/>
+        </w:rPr>
+        <w:t>트레이딩 기법에 따라 달라질 수 있음)</w:t>
+      </w:r>
+      <w:r>
+        <w:t xml:space="preserve"> </w:t>
+      </w:r>
+      <w:r>
+        <w:rPr>
+          <w:rFonts w:hint="eastAsia"/>
+        </w:rPr>
+        <w:t xml:space="preserve">상장 후 </w:t>
+      </w:r>
+      <w:r>
+        <w:t xml:space="preserve">Trading </w:t>
+      </w:r>
+      <w:r>
+        <w:rPr>
+          <w:rFonts w:hint="eastAsia"/>
+        </w:rPr>
+        <w:t>정보 포함한 성과비교는 비교적 기간이 짧으니 기간을 고려한 수익률 비교가 필요함</w:t>
       </w:r>
     </w:p>
     <w:p/>
-    <w:p>
-      <w:r>
-        <w:t>3. 무엇을 보여줄 것인가?</w:t>
-      </w:r>
-    </w:p>
-    <w:p>
-      <w:r>
-        <w:t>(1) 공모가 대비 1,3,6 수익률</w:t>
-      </w:r>
-      <w:r>
-        <w:rPr>
-          <w:rFonts w:hint="eastAsia"/>
-        </w:rPr>
-        <w:t xml:space="preserve"> </w:t>
-      </w:r>
-    </w:p>
-    <w:p>
-      <w:pPr>
-        <w:rPr>
-          <w:rFonts w:hint="eastAsia"/>
-        </w:rPr>
-      </w:pPr>
-      <w:r>
-        <w:t>(2) Trading Data 낀 상태에서 1-&gt;3, 3-&gt;6 수익률</w:t>
-      </w:r>
-      <w:r>
-        <w:t xml:space="preserve"> </w:t>
-      </w:r>
-      <w:r>
-        <w:rPr>
-          <w:rFonts w:hint="eastAsia"/>
-        </w:rPr>
-        <w:t>예측하기</w:t>
-      </w:r>
-    </w:p>
-    <w:p/>
-    <w:p>
-      <w:pPr>
-        <w:rPr>
-          <w:rFonts w:hint="eastAsia"/>
-        </w:rPr>
-      </w:pPr>
-    </w:p>
-    <w:p>
-      <w:pPr>
-        <w:rPr>
-          <w:rFonts w:hint="eastAsia"/>
-        </w:rPr>
-      </w:pPr>
-      <w:r>
-        <w:rPr>
-          <w:rFonts w:hint="eastAsia"/>
-        </w:rPr>
-        <w:t>*</w:t>
-      </w:r>
-      <w:r>
-        <w:t xml:space="preserve"> </w:t>
-      </w:r>
-      <w:r>
-        <w:rPr>
-          <w:rFonts w:hint="eastAsia"/>
-        </w:rPr>
-        <w:t>종속변수의 기초통계(전체 표본 동시에 수행</w:t>
-      </w:r>
-      <w:r>
-        <w:t>, 5</w:t>
-      </w:r>
-      <w:r>
-        <w:rPr>
-          <w:rFonts w:hint="eastAsia"/>
-        </w:rPr>
-        <w:t>개 각각 제시)</w:t>
-      </w:r>
-      <w:r>
-        <w:t>(</w:t>
-      </w:r>
-      <w:r>
-        <w:rPr>
-          <w:rFonts w:hint="eastAsia"/>
-        </w:rPr>
-        <w:t>우섭)</w:t>
-      </w:r>
-      <w:r>
-        <w:rPr>
-          <w:rFonts w:hint="eastAsia"/>
-        </w:rPr>
-        <w:t xml:space="preserve"> </w:t>
-      </w:r>
-      <w:r>
-        <w:t xml:space="preserve">&amp; </w:t>
-      </w:r>
-      <w:r>
-        <w:rPr>
-          <w:rFonts w:hint="eastAsia"/>
-        </w:rPr>
-        <w:t>변수의 설정 메커니즘 간단히 설명(전체에서 할지 각각 할지 고민중</w:t>
-      </w:r>
-      <w:r>
-        <w:rPr>
-          <w:rFonts w:hint="eastAsia"/>
-        </w:rPr>
-        <w:t>,</w:t>
-      </w:r>
-      <w:r>
-        <w:t xml:space="preserve"> </w:t>
-      </w:r>
-      <w:r>
-        <w:rPr>
-          <w:rFonts w:hint="eastAsia"/>
-        </w:rPr>
-        <w:t>시간 나면 통계적인 기법 활용해서 하기</w:t>
-      </w:r>
-      <w:r>
-        <w:rPr>
-          <w:rFonts w:hint="eastAsia"/>
-        </w:rPr>
-        <w:t>)</w:t>
-      </w:r>
-    </w:p>
-    <w:p>
-      <w:r>
-        <w:rPr>
-          <w:rFonts w:hint="eastAsia"/>
-        </w:rPr>
-        <w:t>*</w:t>
-      </w:r>
-      <w:r>
-        <w:t xml:space="preserve"> </w:t>
-      </w:r>
-      <w:r>
-        <w:rPr>
-          <w:rFonts w:hint="eastAsia"/>
-        </w:rPr>
-        <w:t xml:space="preserve">모형 제작(동일 </w:t>
-      </w:r>
-      <w:r>
-        <w:t xml:space="preserve">condition </w:t>
-      </w:r>
-      <w:r>
-        <w:rPr>
-          <w:rFonts w:hint="eastAsia"/>
-        </w:rPr>
-        <w:t>모형</w:t>
-      </w:r>
-      <w:r>
-        <w:t>)</w:t>
-      </w:r>
-    </w:p>
-    <w:p>
-      <w:pPr>
-        <w:rPr>
-          <w:rFonts w:hint="eastAsia"/>
-        </w:rPr>
-      </w:pPr>
-      <w:r>
-        <w:rPr>
-          <w:rFonts w:hint="eastAsia"/>
-        </w:rPr>
-        <w:t>*</w:t>
-      </w:r>
-      <w:r>
-        <w:t xml:space="preserve"> </w:t>
-      </w:r>
-      <w:r>
-        <w:rPr>
-          <w:rFonts w:hint="eastAsia"/>
-        </w:rPr>
-        <w:t xml:space="preserve">각각 모형 </w:t>
-      </w:r>
-      <w:proofErr w:type="spellStart"/>
-      <w:r>
-        <w:rPr>
-          <w:rFonts w:hint="eastAsia"/>
-        </w:rPr>
-        <w:t>F</w:t>
-      </w:r>
-      <w:r>
-        <w:t>it&amp;Pred</w:t>
-      </w:r>
-      <w:proofErr w:type="spellEnd"/>
-      <w:r>
-        <w:t xml:space="preserve"> </w:t>
-      </w:r>
-      <w:r>
-        <w:rPr>
-          <w:rFonts w:hint="eastAsia"/>
-        </w:rPr>
-        <w:t>수행</w:t>
-      </w:r>
-    </w:p>
-    <w:p>
-      <w:r>
-        <w:t>*</w:t>
-      </w:r>
-      <w:r>
-        <w:rPr>
-          <w:rFonts w:hint="eastAsia"/>
-        </w:rPr>
-        <w:t xml:space="preserve"> 정확도,</w:t>
-      </w:r>
-      <w:r>
-        <w:t xml:space="preserve"> </w:t>
-      </w:r>
-      <w:r>
-        <w:rPr>
-          <w:rFonts w:hint="eastAsia"/>
-        </w:rPr>
-        <w:t xml:space="preserve">특이도 등 다양한 관점의 </w:t>
-      </w:r>
-      <w:r>
-        <w:rPr>
-          <w:rFonts w:hint="eastAsia"/>
-        </w:rPr>
-        <w:t xml:space="preserve">모형의 </w:t>
-      </w:r>
-      <w:r>
-        <w:rPr>
-          <w:rFonts w:hint="eastAsia"/>
-        </w:rPr>
-        <w:t>성과제시</w:t>
-      </w:r>
-    </w:p>
-    <w:p>
-      <w:r>
-        <w:rPr>
-          <w:rFonts w:hint="eastAsia"/>
-        </w:rPr>
-        <w:t>*</w:t>
-      </w:r>
-      <w:r>
-        <w:t xml:space="preserve"> </w:t>
-      </w:r>
-      <w:r>
-        <w:rPr>
-          <w:rFonts w:hint="eastAsia"/>
-        </w:rPr>
-        <w:t xml:space="preserve">포트폴리오 구성 후(상장기간이 매번 달라서 어떻게 매매를 가져 </w:t>
-      </w:r>
-      <w:proofErr w:type="spellStart"/>
-      <w:r>
-        <w:rPr>
-          <w:rFonts w:hint="eastAsia"/>
-        </w:rPr>
-        <w:t>가냐가</w:t>
-      </w:r>
-      <w:proofErr w:type="spellEnd"/>
-      <w:r>
-        <w:rPr>
-          <w:rFonts w:hint="eastAsia"/>
-        </w:rPr>
-        <w:t xml:space="preserve"> 중요할 듯) 수익률 제시</w:t>
-      </w:r>
-      <w:r>
-        <w:t xml:space="preserve"> &amp; </w:t>
-      </w:r>
-      <w:r>
-        <w:rPr>
-          <w:rFonts w:hint="eastAsia"/>
-        </w:rPr>
-        <w:t>성과제시</w:t>
-      </w:r>
-      <w:r>
-        <w:t>(</w:t>
-      </w:r>
-      <w:r>
-        <w:rPr>
-          <w:rFonts w:hint="eastAsia"/>
-        </w:rPr>
-        <w:t xml:space="preserve">공모가 대비 성과 제시 </w:t>
-      </w:r>
-      <w:r>
-        <w:t xml:space="preserve">&amp; </w:t>
-      </w:r>
-      <w:r>
-        <w:rPr>
-          <w:rFonts w:hint="eastAsia"/>
-        </w:rPr>
-        <w:t>상장 후 T</w:t>
-      </w:r>
-      <w:r>
-        <w:t xml:space="preserve">rading </w:t>
-      </w:r>
-      <w:r>
-        <w:rPr>
-          <w:rFonts w:hint="eastAsia"/>
-        </w:rPr>
-        <w:t xml:space="preserve">정보 </w:t>
-      </w:r>
-      <w:r>
-        <w:t xml:space="preserve">Get </w:t>
-      </w:r>
-      <w:r>
-        <w:rPr>
-          <w:rFonts w:hint="eastAsia"/>
-        </w:rPr>
-        <w:t>후 성과 제시)</w:t>
-      </w:r>
-      <w:r>
-        <w:t xml:space="preserve"> -&gt; </w:t>
-      </w:r>
-      <w:r>
-        <w:rPr>
-          <w:rFonts w:hint="eastAsia"/>
-        </w:rPr>
-        <w:t>금융적 성과제시</w:t>
-      </w:r>
-    </w:p>
-    <w:p>
-      <w:pPr>
-        <w:rPr>
-          <w:rFonts w:hint="eastAsia"/>
-        </w:rPr>
-      </w:pPr>
-      <w:r>
-        <w:t xml:space="preserve">* </w:t>
-      </w:r>
-      <w:r>
-        <w:rPr>
-          <w:rFonts w:hint="eastAsia"/>
-        </w:rPr>
-        <w:t>성과</w:t>
-      </w:r>
-      <w:r>
-        <w:t xml:space="preserve"> </w:t>
-      </w:r>
-      <w:r>
-        <w:rPr>
-          <w:rFonts w:hint="eastAsia"/>
-        </w:rPr>
-        <w:t>비교</w:t>
-      </w:r>
-      <w:r>
-        <w:t xml:space="preserve"> &amp; </w:t>
-      </w:r>
-      <w:r>
-        <w:rPr>
-          <w:rFonts w:hint="eastAsia"/>
-        </w:rPr>
-        <w:t xml:space="preserve">원인결과 분석 </w:t>
-      </w:r>
-      <w:r>
-        <w:sym w:font="Wingdings" w:char="F0E0"/>
-      </w:r>
-      <w:r>
-        <w:t xml:space="preserve"> 1. Trading </w:t>
-      </w:r>
-      <w:r>
-        <w:rPr>
-          <w:rFonts w:hint="eastAsia"/>
-        </w:rPr>
-        <w:t>정보 유무에 따른 성과 비교</w:t>
-      </w:r>
-      <w:r>
-        <w:t xml:space="preserve"> 2. </w:t>
-      </w:r>
-      <w:r>
-        <w:rPr>
-          <w:rFonts w:hint="eastAsia"/>
-        </w:rPr>
-        <w:t xml:space="preserve">예측기간에 따른 성과비교 </w:t>
-      </w:r>
-      <w:r>
-        <w:t>3. Feature Importance</w:t>
-      </w:r>
-      <w:r>
-        <w:rPr>
-          <w:rFonts w:hint="eastAsia"/>
-        </w:rPr>
-        <w:t>에서 주요한 변수들 제시</w:t>
-      </w:r>
-    </w:p>
-    <w:p>
-      <w:pPr>
-        <w:rPr>
-          <w:rFonts w:hint="eastAsia"/>
-        </w:rPr>
-      </w:pPr>
-    </w:p>
     <w:sectPr>
       <w:pgSz w:w="11900" w:h="16840"/>
       <w:pgMar w:top="1134" w:right="1701" w:bottom="851" w:left="1701" w:header="851" w:footer="851" w:gutter="0"/>

</xml_diff>